<commit_message>
Insertion de données sans l'utilisation de procédure + VIEW
</commit_message>
<xml_diff>
--- a/Doc/TP2-GabaritRapport.docx
+++ b/Doc/TP2-GabaritRapport.docx
@@ -572,7 +572,6 @@
                 <w:szCs w:val="22"/>
               </w:rPr>
             </w:pPr>
-            <w:bookmarkStart w:id="0" w:name="_GoBack"/>
             <w:r>
               <w:rPr>
                 <w:b/>
@@ -593,86 +592,6 @@
               <w:right w:val="single" w:sz="4" w:space="0" w:color="auto"/>
             </w:tcBorders>
             <w:shd w:val="clear" w:color="auto" w:fill="auto"/>
-          </w:tcPr>
-          <w:p>
-            <w:pPr>
-              <w:pStyle w:val="TableText"/>
-              <w:spacing w:after="0"/>
-              <w:ind w:left="621"/>
-              <w:rPr>
-                <w:b/>
-                <w:sz w:val="22"/>
-                <w:szCs w:val="22"/>
-              </w:rPr>
-            </w:pPr>
-            <w:r>
-              <w:rPr>
-                <w:b/>
-                <w:sz w:val="22"/>
-                <w:szCs w:val="22"/>
-              </w:rPr>
-              <w:t xml:space="preserve">/ </w:t>
-            </w:r>
-            <w:r>
-              <w:rPr>
-                <w:b/>
-                <w:sz w:val="22"/>
-                <w:szCs w:val="22"/>
-              </w:rPr>
-              <w:t>35</w:t>
-            </w:r>
-          </w:p>
-        </w:tc>
-      </w:tr>
-      <w:bookmarkEnd w:id="0"/>
-      <w:tr>
-        <w:trPr>
-          <w:jc w:val="center"/>
-        </w:trPr>
-        <w:tc>
-          <w:tcPr>
-            <w:tcW w:w="3882" w:type="dxa"/>
-            <w:tcBorders>
-              <w:top w:val="single" w:sz="4" w:space="0" w:color="auto"/>
-              <w:left w:val="single" w:sz="4" w:space="0" w:color="auto"/>
-              <w:bottom w:val="single" w:sz="4" w:space="0" w:color="auto"/>
-              <w:right w:val="single" w:sz="4" w:space="0" w:color="auto"/>
-            </w:tcBorders>
-            <w:shd w:val="clear" w:color="auto" w:fill="auto"/>
-            <w:hideMark/>
-          </w:tcPr>
-          <w:p>
-            <w:pPr>
-              <w:pStyle w:val="TableText"/>
-              <w:spacing w:after="0"/>
-              <w:ind w:left="514"/>
-              <w:rPr>
-                <w:b/>
-                <w:sz w:val="22"/>
-                <w:szCs w:val="22"/>
-              </w:rPr>
-            </w:pPr>
-            <w:r>
-              <w:rPr>
-                <w:b/>
-                <w:sz w:val="22"/>
-                <w:szCs w:val="22"/>
-              </w:rPr>
-              <w:t>Procédures</w:t>
-            </w:r>
-          </w:p>
-        </w:tc>
-        <w:tc>
-          <w:tcPr>
-            <w:tcW w:w="1438" w:type="dxa"/>
-            <w:tcBorders>
-              <w:top w:val="single" w:sz="4" w:space="0" w:color="auto"/>
-              <w:left w:val="single" w:sz="4" w:space="0" w:color="auto"/>
-              <w:bottom w:val="single" w:sz="4" w:space="0" w:color="auto"/>
-              <w:right w:val="single" w:sz="4" w:space="0" w:color="auto"/>
-            </w:tcBorders>
-            <w:shd w:val="clear" w:color="auto" w:fill="auto"/>
-            <w:hideMark/>
           </w:tcPr>
           <w:p>
             <w:pPr>
@@ -737,6 +656,85 @@
                 <w:sz w:val="22"/>
                 <w:szCs w:val="22"/>
               </w:rPr>
+              <w:t>Procédures</w:t>
+            </w:r>
+          </w:p>
+        </w:tc>
+        <w:tc>
+          <w:tcPr>
+            <w:tcW w:w="1438" w:type="dxa"/>
+            <w:tcBorders>
+              <w:top w:val="single" w:sz="4" w:space="0" w:color="auto"/>
+              <w:left w:val="single" w:sz="4" w:space="0" w:color="auto"/>
+              <w:bottom w:val="single" w:sz="4" w:space="0" w:color="auto"/>
+              <w:right w:val="single" w:sz="4" w:space="0" w:color="auto"/>
+            </w:tcBorders>
+            <w:shd w:val="clear" w:color="auto" w:fill="auto"/>
+            <w:hideMark/>
+          </w:tcPr>
+          <w:p>
+            <w:pPr>
+              <w:pStyle w:val="TableText"/>
+              <w:spacing w:after="0"/>
+              <w:ind w:left="621"/>
+              <w:rPr>
+                <w:b/>
+                <w:sz w:val="22"/>
+                <w:szCs w:val="22"/>
+              </w:rPr>
+            </w:pPr>
+            <w:r>
+              <w:rPr>
+                <w:b/>
+                <w:sz w:val="22"/>
+                <w:szCs w:val="22"/>
+              </w:rPr>
+              <w:t xml:space="preserve">/ </w:t>
+            </w:r>
+            <w:r>
+              <w:rPr>
+                <w:b/>
+                <w:sz w:val="22"/>
+                <w:szCs w:val="22"/>
+              </w:rPr>
+              <w:t>35</w:t>
+            </w:r>
+          </w:p>
+        </w:tc>
+      </w:tr>
+      <w:tr>
+        <w:trPr>
+          <w:jc w:val="center"/>
+        </w:trPr>
+        <w:tc>
+          <w:tcPr>
+            <w:tcW w:w="3882" w:type="dxa"/>
+            <w:tcBorders>
+              <w:top w:val="single" w:sz="4" w:space="0" w:color="auto"/>
+              <w:left w:val="single" w:sz="4" w:space="0" w:color="auto"/>
+              <w:bottom w:val="single" w:sz="4" w:space="0" w:color="auto"/>
+              <w:right w:val="single" w:sz="4" w:space="0" w:color="auto"/>
+            </w:tcBorders>
+            <w:shd w:val="clear" w:color="auto" w:fill="auto"/>
+            <w:hideMark/>
+          </w:tcPr>
+          <w:p>
+            <w:pPr>
+              <w:pStyle w:val="TableText"/>
+              <w:spacing w:after="0"/>
+              <w:ind w:left="514"/>
+              <w:rPr>
+                <w:b/>
+                <w:sz w:val="22"/>
+                <w:szCs w:val="22"/>
+              </w:rPr>
+            </w:pPr>
+            <w:r>
+              <w:rPr>
+                <w:b/>
+                <w:sz w:val="22"/>
+                <w:szCs w:val="22"/>
+              </w:rPr>
               <w:t>Script de création de tables</w:t>
             </w:r>
           </w:p>
@@ -1189,6 +1187,212 @@
         </w:rPr>
         <w:t>Donnez le code SQL permettant de créer cette vue.]</w:t>
       </w:r>
+    </w:p>
+    <w:p>
+      <w:pPr>
+        <w:rPr>
+          <w:rFonts w:ascii="Times New Roman" w:hAnsi="Times New Roman"/>
+          <w:lang w:val="fr-CA"/>
+        </w:rPr>
+      </w:pPr>
+      <w:r>
+        <w:rPr>
+          <w:rFonts w:ascii="Times New Roman" w:hAnsi="Times New Roman"/>
+          <w:lang w:val="fr-CA"/>
+        </w:rPr>
+        <w:t>Nous avons décidé de faire cette vue en fonction de notre schéma relationnel (voir dans le dossier « doc »).</w:t>
+      </w:r>
+    </w:p>
+    <w:p>
+      <w:pPr>
+        <w:spacing w:after="0"/>
+        <w:rPr>
+          <w:rFonts w:ascii="Times New Roman" w:hAnsi="Times New Roman"/>
+          <w:lang w:val="fr-CA"/>
+        </w:rPr>
+      </w:pPr>
+      <w:r>
+        <w:rPr>
+          <w:rFonts w:ascii="Times New Roman" w:hAnsi="Times New Roman"/>
+          <w:lang w:val="fr-CA"/>
+        </w:rPr>
+        <w:t xml:space="preserve">CREATE VIEW InformationClient AS </w:t>
+      </w:r>
+    </w:p>
+    <w:p>
+      <w:pPr>
+        <w:spacing w:after="0"/>
+        <w:rPr>
+          <w:rFonts w:ascii="Times New Roman" w:hAnsi="Times New Roman"/>
+          <w:lang w:val="fr-CA"/>
+        </w:rPr>
+      </w:pPr>
+      <w:r>
+        <w:rPr>
+          <w:rFonts w:ascii="Times New Roman" w:hAnsi="Times New Roman"/>
+          <w:lang w:val="fr-CA"/>
+        </w:rPr>
+        <w:t>SELECT</w:t>
+      </w:r>
+      <w:r>
+        <w:rPr>
+          <w:rFonts w:ascii="Times New Roman" w:hAnsi="Times New Roman"/>
+          <w:lang w:val="fr-CA"/>
+        </w:rPr>
+        <w:tab/>
+        <w:t>*</w:t>
+      </w:r>
+    </w:p>
+    <w:p>
+      <w:pPr>
+        <w:spacing w:after="0"/>
+        <w:rPr>
+          <w:rFonts w:ascii="Times New Roman" w:hAnsi="Times New Roman"/>
+          <w:lang w:val="fr-CA"/>
+        </w:rPr>
+      </w:pPr>
+      <w:r>
+        <w:rPr>
+          <w:rFonts w:ascii="Times New Roman" w:hAnsi="Times New Roman"/>
+          <w:lang w:val="fr-CA"/>
+        </w:rPr>
+        <w:t>FROM</w:t>
+      </w:r>
+      <w:r>
+        <w:rPr>
+          <w:rFonts w:ascii="Times New Roman" w:hAnsi="Times New Roman"/>
+          <w:lang w:val="fr-CA"/>
+        </w:rPr>
+        <w:tab/>
+      </w:r>
+      <w:r>
+        <w:rPr>
+          <w:rFonts w:ascii="Times New Roman" w:hAnsi="Times New Roman"/>
+          <w:lang w:val="fr-CA"/>
+        </w:rPr>
+        <w:tab/>
+        <w:t>Client,</w:t>
+      </w:r>
+      <w:r>
+        <w:rPr>
+          <w:rFonts w:ascii="Times New Roman" w:hAnsi="Times New Roman"/>
+          <w:lang w:val="fr-CA"/>
+        </w:rPr>
+        <w:t xml:space="preserve"> </w:t>
+      </w:r>
+      <w:r>
+        <w:rPr>
+          <w:rFonts w:ascii="Times New Roman" w:hAnsi="Times New Roman"/>
+          <w:lang w:val="fr-CA"/>
+        </w:rPr>
+        <w:t xml:space="preserve">Carte_Credit, Profile, Forfait, Adresse </w:t>
+      </w:r>
+    </w:p>
+    <w:p>
+      <w:pPr>
+        <w:spacing w:after="0"/>
+        <w:rPr>
+          <w:rFonts w:ascii="Times New Roman" w:hAnsi="Times New Roman"/>
+          <w:lang w:val="fr-CA"/>
+        </w:rPr>
+      </w:pPr>
+      <w:r>
+        <w:rPr>
+          <w:rFonts w:ascii="Times New Roman" w:hAnsi="Times New Roman"/>
+          <w:lang w:val="fr-CA"/>
+        </w:rPr>
+        <w:t xml:space="preserve">WHERE </w:t>
+      </w:r>
+      <w:r>
+        <w:rPr>
+          <w:rFonts w:ascii="Times New Roman" w:hAnsi="Times New Roman"/>
+          <w:lang w:val="fr-CA"/>
+        </w:rPr>
+        <w:tab/>
+        <w:t xml:space="preserve">Client.id = Carte_Credit.Client_id </w:t>
+      </w:r>
+    </w:p>
+    <w:p>
+      <w:pPr>
+        <w:spacing w:after="0"/>
+        <w:rPr>
+          <w:rFonts w:ascii="Times New Roman" w:hAnsi="Times New Roman"/>
+          <w:lang w:val="fr-CA"/>
+        </w:rPr>
+      </w:pPr>
+      <w:r>
+        <w:rPr>
+          <w:rFonts w:ascii="Times New Roman" w:hAnsi="Times New Roman"/>
+          <w:lang w:val="fr-CA"/>
+        </w:rPr>
+        <w:tab/>
+      </w:r>
+      <w:r>
+        <w:rPr>
+          <w:rFonts w:ascii="Times New Roman" w:hAnsi="Times New Roman"/>
+          <w:lang w:val="fr-CA"/>
+        </w:rPr>
+        <w:tab/>
+        <w:t>AND Client.id = Profile.id</w:t>
+      </w:r>
+    </w:p>
+    <w:p>
+      <w:pPr>
+        <w:spacing w:after="0"/>
+        <w:rPr>
+          <w:rFonts w:ascii="Times New Roman" w:hAnsi="Times New Roman"/>
+          <w:lang w:val="fr-CA"/>
+        </w:rPr>
+      </w:pPr>
+      <w:r>
+        <w:rPr>
+          <w:rFonts w:ascii="Times New Roman" w:hAnsi="Times New Roman"/>
+          <w:lang w:val="fr-CA"/>
+        </w:rPr>
+        <w:tab/>
+      </w:r>
+      <w:r>
+        <w:rPr>
+          <w:rFonts w:ascii="Times New Roman" w:hAnsi="Times New Roman"/>
+          <w:lang w:val="fr-CA"/>
+        </w:rPr>
+        <w:tab/>
+        <w:t>AND Profile.id = Forfait.profile_id</w:t>
+      </w:r>
+    </w:p>
+    <w:p>
+      <w:pPr>
+        <w:spacing w:after="0"/>
+        <w:rPr>
+          <w:rFonts w:ascii="Times New Roman" w:hAnsi="Times New Roman"/>
+          <w:lang w:val="fr-CA"/>
+        </w:rPr>
+      </w:pPr>
+      <w:r>
+        <w:rPr>
+          <w:rFonts w:ascii="Times New Roman" w:hAnsi="Times New Roman"/>
+          <w:lang w:val="fr-CA"/>
+        </w:rPr>
+        <w:tab/>
+      </w:r>
+      <w:r>
+        <w:rPr>
+          <w:rFonts w:ascii="Times New Roman" w:hAnsi="Times New Roman"/>
+          <w:lang w:val="fr-CA"/>
+        </w:rPr>
+        <w:tab/>
+        <w:t>AND Profile.Adresse_id = Adresse.id</w:t>
+      </w:r>
+    </w:p>
+    <w:p>
+      <w:pPr>
+        <w:rPr>
+          <w:rFonts w:ascii="Times New Roman" w:hAnsi="Times New Roman"/>
+          <w:lang w:val="fr-CA"/>
+        </w:rPr>
+      </w:pPr>
+      <w:bookmarkStart w:id="0" w:name="_GoBack"/>
+      <w:bookmarkEnd w:id="0"/>
     </w:p>
     <w:p>
       <w:pPr>
@@ -1734,6 +1938,7 @@
     <w:lsdException w:name="HTML Sample" w:semiHidden="1" w:unhideWhenUsed="1"/>
     <w:lsdException w:name="HTML Typewriter" w:semiHidden="1" w:unhideWhenUsed="1"/>
     <w:lsdException w:name="HTML Variable" w:semiHidden="1" w:unhideWhenUsed="1"/>
+    <w:lsdException w:name="Normal Table" w:semiHidden="1" w:unhideWhenUsed="1"/>
     <w:lsdException w:name="annotation subject" w:semiHidden="1" w:unhideWhenUsed="1"/>
     <w:lsdException w:name="No List" w:semiHidden="1" w:unhideWhenUsed="1"/>
     <w:lsdException w:name="Outline List 1" w:semiHidden="1" w:unhideWhenUsed="1"/>
@@ -1777,8 +1982,10 @@
     <w:lsdException w:name="Table Elegant" w:semiHidden="1" w:unhideWhenUsed="1"/>
     <w:lsdException w:name="Table Professional" w:semiHidden="1" w:unhideWhenUsed="1"/>
     <w:lsdException w:name="Table Subtle 1" w:semiHidden="1" w:unhideWhenUsed="1"/>
+    <w:lsdException w:name="Table Subtle 2" w:semiHidden="1" w:unhideWhenUsed="1"/>
     <w:lsdException w:name="Table Web 1" w:semiHidden="1" w:unhideWhenUsed="1"/>
     <w:lsdException w:name="Table Web 2" w:semiHidden="1" w:unhideWhenUsed="1"/>
+    <w:lsdException w:name="Table Web 3" w:semiHidden="1" w:unhideWhenUsed="1"/>
     <w:lsdException w:name="Balloon Text" w:semiHidden="1" w:unhideWhenUsed="1"/>
     <w:lsdException w:name="Table Grid" w:uiPriority="59"/>
     <w:lsdException w:name="Table Theme" w:semiHidden="1" w:unhideWhenUsed="1"/>
@@ -2877,7 +3084,7 @@
 </file>
 
 <file path=customXml/itemProps1.xml><?xml version="1.0" encoding="utf-8"?>
-<ds:datastoreItem xmlns:ds="http://schemas.openxmlformats.org/officeDocument/2006/customXml" ds:itemID="{0A389683-850B-48BA-BFCE-C417ECAC5B29}">
+<ds:datastoreItem xmlns:ds="http://schemas.openxmlformats.org/officeDocument/2006/customXml" ds:itemID="{94165EC1-FA0B-4A08-9156-9D82832E112E}">
   <ds:schemaRefs>
     <ds:schemaRef ds:uri="http://schemas.openxmlformats.org/officeDocument/2006/bibliography"/>
   </ds:schemaRefs>

</xml_diff>

<commit_message>
Remplacement du data.sql + Rapport complété
</commit_message>
<xml_diff>
--- a/Doc/TP2-GabaritRapport.docx
+++ b/Doc/TP2-GabaritRapport.docx
@@ -311,6 +311,13 @@
                 <w:szCs w:val="22"/>
               </w:rPr>
             </w:pPr>
+            <w:r>
+              <w:rPr>
+                <w:sz w:val="22"/>
+                <w:szCs w:val="22"/>
+              </w:rPr>
+              <w:t>Alexandre COX</w:t>
+            </w:r>
           </w:p>
         </w:tc>
       </w:tr>
@@ -380,6 +387,13 @@
                 <w:szCs w:val="22"/>
               </w:rPr>
             </w:pPr>
+            <w:r>
+              <w:rPr>
+                <w:sz w:val="22"/>
+                <w:szCs w:val="22"/>
+              </w:rPr>
+              <w:t>Valentin BAILLEUL</w:t>
+            </w:r>
           </w:p>
         </w:tc>
       </w:tr>
@@ -441,6 +455,13 @@
                 <w:szCs w:val="22"/>
               </w:rPr>
             </w:pPr>
+            <w:r>
+              <w:rPr>
+                <w:sz w:val="22"/>
+                <w:szCs w:val="22"/>
+              </w:rPr>
+              <w:t>31/10/18</w:t>
+            </w:r>
           </w:p>
         </w:tc>
       </w:tr>
@@ -1047,6 +1068,114 @@
     </w:p>
     <w:p>
       <w:pPr>
+        <w:rPr>
+          <w:rFonts w:ascii="Times New Roman" w:hAnsi="Times New Roman"/>
+          <w:lang w:val="fr-CA"/>
+        </w:rPr>
+      </w:pPr>
+      <w:r>
+        <w:rPr>
+          <w:rFonts w:ascii="Times New Roman" w:hAnsi="Times New Roman"/>
+          <w:lang w:val="fr-CA"/>
+        </w:rPr>
+        <w:t>Tout d’abord, n</w:t>
+      </w:r>
+      <w:r>
+        <w:rPr>
+          <w:rFonts w:ascii="Times New Roman" w:hAnsi="Times New Roman"/>
+          <w:lang w:val="fr-CA"/>
+        </w:rPr>
+        <w:t>ous avons décidé d’utiliser principalement la contrainte CHECK lorsque nous devions effectuer de « simple » vérification (exemple pour s’assurer qu’un profil est au minimum 18 ans pour avoir un compte ou encore que le matricule d’un employé ne doit contenir seulement 8 caractères).</w:t>
+      </w:r>
+    </w:p>
+    <w:p>
+      <w:pPr>
+        <w:rPr>
+          <w:rFonts w:ascii="Times New Roman" w:hAnsi="Times New Roman"/>
+          <w:lang w:val="fr-CA"/>
+        </w:rPr>
+      </w:pPr>
+      <w:r>
+        <w:rPr>
+          <w:rFonts w:ascii="Times New Roman" w:hAnsi="Times New Roman"/>
+          <w:lang w:val="fr-CA"/>
+        </w:rPr>
+        <w:t xml:space="preserve">Ensuite, présentent dans la plupart des classes, les FOREIGN KEY nous ont permis de créer des liens entre les tables assez facilement (les noms donnés aux différentes clés primaires ont également </w:t>
+      </w:r>
+      <w:r>
+        <w:rPr>
+          <w:rFonts w:ascii="Times New Roman" w:hAnsi="Times New Roman"/>
+          <w:lang w:val="fr-CA"/>
+        </w:rPr>
+        <w:t>contribué</w:t>
+      </w:r>
+      <w:r>
+        <w:rPr>
+          <w:rFonts w:ascii="Times New Roman" w:hAnsi="Times New Roman"/>
+          <w:lang w:val="fr-CA"/>
+        </w:rPr>
+        <w:t xml:space="preserve"> à cette facilité).</w:t>
+      </w:r>
+    </w:p>
+    <w:p>
+      <w:pPr>
+        <w:rPr>
+          <w:rFonts w:ascii="Times New Roman" w:hAnsi="Times New Roman"/>
+          <w:lang w:val="fr-CA"/>
+        </w:rPr>
+      </w:pPr>
+      <w:r>
+        <w:rPr>
+          <w:rFonts w:ascii="Times New Roman" w:hAnsi="Times New Roman"/>
+          <w:lang w:val="fr-CA"/>
+        </w:rPr>
+        <w:t>Pour finir, l’utilisation de différents TRIGGER a été plus que nécessaire pou</w:t>
+      </w:r>
+      <w:r>
+        <w:rPr>
+          <w:rFonts w:ascii="Times New Roman" w:hAnsi="Times New Roman"/>
+          <w:lang w:val="fr-CA"/>
+        </w:rPr>
+        <w:t xml:space="preserve">r différentes contraintes (surtout </w:t>
+      </w:r>
+      <w:r>
+        <w:rPr>
+          <w:rFonts w:ascii="Times New Roman" w:hAnsi="Times New Roman"/>
+          <w:lang w:val="fr-CA"/>
+        </w:rPr>
+        <w:t>lorsqu’il fallait établir d</w:t>
+      </w:r>
+      <w:r>
+        <w:rPr>
+          <w:rFonts w:ascii="Times New Roman" w:hAnsi="Times New Roman"/>
+          <w:lang w:val="fr-CA"/>
+        </w:rPr>
+        <w:t>es</w:t>
+      </w:r>
+      <w:r>
+        <w:rPr>
+          <w:rFonts w:ascii="Times New Roman" w:hAnsi="Times New Roman"/>
+          <w:lang w:val="fr-CA"/>
+        </w:rPr>
+        <w:t xml:space="preserve"> comparaison</w:t>
+      </w:r>
+      <w:r>
+        <w:rPr>
+          <w:rFonts w:ascii="Times New Roman" w:hAnsi="Times New Roman"/>
+          <w:lang w:val="fr-CA"/>
+        </w:rPr>
+        <w:t>s par exemple quand un prêt est demandé, on effectue une vérification sur le forfait et l’inventaire de la personne qui effectue la demande</w:t>
+      </w:r>
+      <w:r>
+        <w:rPr>
+          <w:rFonts w:ascii="Times New Roman" w:hAnsi="Times New Roman"/>
+          <w:lang w:val="fr-CA"/>
+        </w:rPr>
+        <w:t>).</w:t>
+      </w:r>
+    </w:p>
+    <w:p>
+      <w:pPr>
         <w:pStyle w:val="Titre1"/>
         <w:rPr>
           <w:rFonts w:ascii="Times New Roman" w:hAnsi="Times New Roman" w:cs="Times New Roman"/>
@@ -1076,6 +1205,35 @@
     </w:p>
     <w:p>
       <w:pPr>
+        <w:rPr>
+          <w:rFonts w:ascii="Times New Roman" w:hAnsi="Times New Roman"/>
+          <w:lang w:val="fr-CA"/>
+        </w:rPr>
+      </w:pPr>
+      <w:r>
+        <w:rPr>
+          <w:rFonts w:ascii="Times New Roman" w:hAnsi="Times New Roman"/>
+          <w:lang w:val="fr-CA"/>
+        </w:rPr>
+        <w:t>Les différentes opérations à encapsuler que nous avons pu identifier se trouve directement sur le schéma relationnel rendu ci-joint (dans le dossier « doc », nommé « </w:t>
+      </w:r>
+      <w:r>
+        <w:rPr>
+          <w:rFonts w:ascii="Times New Roman" w:hAnsi="Times New Roman"/>
+          <w:lang w:val="fr-CA"/>
+        </w:rPr>
+        <w:t>Entity Relationship Diagram1.jpg</w:t>
+      </w:r>
+      <w:r>
+        <w:rPr>
+          <w:rFonts w:ascii="Times New Roman" w:hAnsi="Times New Roman"/>
+          <w:lang w:val="fr-CA"/>
+        </w:rPr>
+        <w:t> »).</w:t>
+      </w:r>
+    </w:p>
+    <w:p>
+      <w:pPr>
         <w:pStyle w:val="Titre1"/>
         <w:rPr>
           <w:rFonts w:ascii="Times New Roman" w:hAnsi="Times New Roman" w:cs="Times New Roman"/>
@@ -1200,7 +1358,21 @@
           <w:rFonts w:ascii="Times New Roman" w:hAnsi="Times New Roman"/>
           <w:lang w:val="fr-CA"/>
         </w:rPr>
-        <w:t>Nous avons décidé de faire cette vue en fonction de notre schéma relationnel (voir dans le dossier « doc »).</w:t>
+        <w:t>Nous avons décidé de faire cette vue en fonction de notre schéma relationnel (voir dans le dossier « doc »</w:t>
+      </w:r>
+      <w:r>
+        <w:rPr>
+          <w:rFonts w:ascii="Times New Roman" w:hAnsi="Times New Roman"/>
+          <w:lang w:val="fr-CA"/>
+        </w:rPr>
+        <w:t xml:space="preserve"> du zip fourni</w:t>
+      </w:r>
+      <w:r>
+        <w:rPr>
+          <w:rFonts w:ascii="Times New Roman" w:hAnsi="Times New Roman"/>
+          <w:lang w:val="fr-CA"/>
+        </w:rPr>
+        <w:t>).</w:t>
       </w:r>
     </w:p>
     <w:p>
@@ -1216,7 +1388,7 @@
           <w:rFonts w:ascii="Times New Roman" w:hAnsi="Times New Roman"/>
           <w:lang w:val="fr-CA"/>
         </w:rPr>
-        <w:t xml:space="preserve">CREATE VIEW InformationClient AS </w:t>
+        <w:t>CREATE OR REPLACE VIEW main.info_client AS</w:t>
       </w:r>
     </w:p>
     <w:p>
@@ -1232,7 +1404,87 @@
           <w:rFonts w:ascii="Times New Roman" w:hAnsi="Times New Roman"/>
           <w:lang w:val="fr-CA"/>
         </w:rPr>
-        <w:t>SELECT</w:t>
+        <w:t xml:space="preserve">    SELECT profile.*,</w:t>
+      </w:r>
+    </w:p>
+    <w:p>
+      <w:pPr>
+        <w:spacing w:after="0"/>
+        <w:rPr>
+          <w:rFonts w:ascii="Times New Roman" w:hAnsi="Times New Roman"/>
+          <w:lang w:val="fr-CA"/>
+        </w:rPr>
+      </w:pPr>
+      <w:r>
+        <w:rPr>
+          <w:rFonts w:ascii="Times New Roman" w:hAnsi="Times New Roman"/>
+          <w:lang w:val="fr-CA"/>
+        </w:rPr>
+        <w:t xml:space="preserve">           adresse.num_civique, adresse.rue, adresse.ville, adresse.province, adresse.code_postal,</w:t>
+      </w:r>
+    </w:p>
+    <w:p>
+      <w:pPr>
+        <w:spacing w:after="0"/>
+        <w:rPr>
+          <w:rFonts w:ascii="Times New Roman" w:hAnsi="Times New Roman"/>
+          <w:lang w:val="fr-CA"/>
+        </w:rPr>
+      </w:pPr>
+      <w:r>
+        <w:rPr>
+          <w:rFonts w:ascii="Times New Roman" w:hAnsi="Times New Roman"/>
+          <w:lang w:val="fr-CA"/>
+        </w:rPr>
+        <w:t xml:space="preserve">           forfait.nom AS forfait_nom, forfait.cout, forfait.location_max, forfait.duree_max,</w:t>
+      </w:r>
+    </w:p>
+    <w:p>
+      <w:pPr>
+        <w:spacing w:after="0"/>
+        <w:rPr>
+          <w:rFonts w:ascii="Times New Roman" w:hAnsi="Times New Roman"/>
+          <w:lang w:val="fr-CA"/>
+        </w:rPr>
+      </w:pPr>
+      <w:r>
+        <w:rPr>
+          <w:rFonts w:ascii="Times New Roman" w:hAnsi="Times New Roman"/>
+          <w:lang w:val="fr-CA"/>
+        </w:rPr>
+        <w:t xml:space="preserve">           carte_credit.numero, carte_credit.type_carte, carte_credit.expiration, carte_credit.CVV</w:t>
+      </w:r>
+    </w:p>
+    <w:p>
+      <w:pPr>
+        <w:spacing w:after="0"/>
+        <w:rPr>
+          <w:rFonts w:ascii="Times New Roman" w:hAnsi="Times New Roman"/>
+          <w:lang w:val="fr-CA"/>
+        </w:rPr>
+      </w:pPr>
+      <w:r>
+        <w:rPr>
+          <w:rFonts w:ascii="Times New Roman" w:hAnsi="Times New Roman"/>
+          <w:lang w:val="fr-CA"/>
+        </w:rPr>
+        <w:t xml:space="preserve">    FROM main.profile INNER JOIN main.membre ON profile.id = membre.id,</w:t>
+      </w:r>
+    </w:p>
+    <w:p>
+      <w:pPr>
+        <w:spacing w:after="0"/>
+        <w:rPr>
+          <w:rFonts w:ascii="Times New Roman" w:hAnsi="Times New Roman"/>
+          <w:lang w:val="fr-CA"/>
+        </w:rPr>
+      </w:pPr>
+      <w:r>
+        <w:rPr>
+          <w:rFonts w:ascii="Times New Roman" w:hAnsi="Times New Roman"/>
+          <w:lang w:val="fr-CA"/>
+        </w:rPr>
+        <w:t xml:space="preserve">         </w:t>
       </w:r>
       <w:r>
         <w:rPr>
@@ -1240,7 +1492,14 @@
           <w:lang w:val="fr-CA"/>
         </w:rPr>
         <w:tab/>
-        <w:t>*</w:t>
+        <w:t xml:space="preserve">   </w:t>
+      </w:r>
+      <w:r>
+        <w:rPr>
+          <w:rFonts w:ascii="Times New Roman" w:hAnsi="Times New Roman"/>
+          <w:lang w:val="fr-CA"/>
+        </w:rPr>
+        <w:t>main.adresse INNER JOIN main.membre ON adresse.id = adresse_id,</w:t>
       </w:r>
     </w:p>
     <w:p>
@@ -1256,7 +1515,7 @@
           <w:rFonts w:ascii="Times New Roman" w:hAnsi="Times New Roman"/>
           <w:lang w:val="fr-CA"/>
         </w:rPr>
-        <w:t>FROM</w:t>
+        <w:t xml:space="preserve">       </w:t>
       </w:r>
       <w:r>
         <w:rPr>
@@ -1264,6 +1523,30 @@
           <w:lang w:val="fr-CA"/>
         </w:rPr>
         <w:tab/>
+        <w:t xml:space="preserve"> </w:t>
+      </w:r>
+      <w:r>
+        <w:rPr>
+          <w:rFonts w:ascii="Times New Roman" w:hAnsi="Times New Roman"/>
+          <w:lang w:val="fr-CA"/>
+        </w:rPr>
+        <w:t xml:space="preserve">  main.forfait INNER JOIN main.membre ON forfait.nom = forfait_nom,</w:t>
+      </w:r>
+    </w:p>
+    <w:p>
+      <w:pPr>
+        <w:spacing w:after="0"/>
+        <w:rPr>
+          <w:rFonts w:ascii="Times New Roman" w:hAnsi="Times New Roman"/>
+          <w:lang w:val="fr-CA"/>
+        </w:rPr>
+      </w:pPr>
+      <w:r>
+        <w:rPr>
+          <w:rFonts w:ascii="Times New Roman" w:hAnsi="Times New Roman"/>
+          <w:lang w:val="fr-CA"/>
+        </w:rPr>
+        <w:t xml:space="preserve">       </w:t>
       </w:r>
       <w:r>
         <w:rPr>
@@ -1271,13 +1554,6 @@
           <w:lang w:val="fr-CA"/>
         </w:rPr>
         <w:tab/>
-        <w:t>Client,</w:t>
-      </w:r>
-      <w:r>
-        <w:rPr>
-          <w:rFonts w:ascii="Times New Roman" w:hAnsi="Times New Roman"/>
-          <w:lang w:val="fr-CA"/>
-        </w:rPr>
         <w:t xml:space="preserve"> </w:t>
       </w:r>
       <w:r>
@@ -1285,114 +1561,69 @@
           <w:rFonts w:ascii="Times New Roman" w:hAnsi="Times New Roman"/>
           <w:lang w:val="fr-CA"/>
         </w:rPr>
-        <w:t xml:space="preserve">Carte_Credit, Profile, Forfait, Adresse </w:t>
-      </w:r>
-    </w:p>
-    <w:p>
-      <w:pPr>
-        <w:spacing w:after="0"/>
-        <w:rPr>
-          <w:rFonts w:ascii="Times New Roman" w:hAnsi="Times New Roman"/>
-          <w:lang w:val="fr-CA"/>
-        </w:rPr>
-      </w:pPr>
-      <w:r>
-        <w:rPr>
-          <w:rFonts w:ascii="Times New Roman" w:hAnsi="Times New Roman"/>
-          <w:lang w:val="fr-CA"/>
-        </w:rPr>
-        <w:t xml:space="preserve">WHERE </w:t>
-      </w:r>
-      <w:r>
-        <w:rPr>
-          <w:rFonts w:ascii="Times New Roman" w:hAnsi="Times New Roman"/>
-          <w:lang w:val="fr-CA"/>
-        </w:rPr>
-        <w:tab/>
-        <w:t xml:space="preserve">Client.id = Carte_Credit.Client_id </w:t>
-      </w:r>
-    </w:p>
-    <w:p>
-      <w:pPr>
-        <w:spacing w:after="0"/>
-        <w:rPr>
-          <w:rFonts w:ascii="Times New Roman" w:hAnsi="Times New Roman"/>
-          <w:lang w:val="fr-CA"/>
-        </w:rPr>
-      </w:pPr>
-      <w:r>
-        <w:rPr>
-          <w:rFonts w:ascii="Times New Roman" w:hAnsi="Times New Roman"/>
-          <w:lang w:val="fr-CA"/>
-        </w:rPr>
-        <w:tab/>
-      </w:r>
-      <w:r>
-        <w:rPr>
-          <w:rFonts w:ascii="Times New Roman" w:hAnsi="Times New Roman"/>
-          <w:lang w:val="fr-CA"/>
-        </w:rPr>
-        <w:tab/>
-        <w:t>AND Client.id = Profile.id</w:t>
-      </w:r>
-    </w:p>
-    <w:p>
-      <w:pPr>
-        <w:spacing w:after="0"/>
-        <w:rPr>
-          <w:rFonts w:ascii="Times New Roman" w:hAnsi="Times New Roman"/>
-          <w:lang w:val="fr-CA"/>
-        </w:rPr>
-      </w:pPr>
-      <w:r>
-        <w:rPr>
-          <w:rFonts w:ascii="Times New Roman" w:hAnsi="Times New Roman"/>
-          <w:lang w:val="fr-CA"/>
-        </w:rPr>
-        <w:tab/>
-      </w:r>
-      <w:r>
-        <w:rPr>
-          <w:rFonts w:ascii="Times New Roman" w:hAnsi="Times New Roman"/>
-          <w:lang w:val="fr-CA"/>
-        </w:rPr>
-        <w:tab/>
-        <w:t>AND Profile.id = Forfait.profile_id</w:t>
-      </w:r>
-    </w:p>
-    <w:p>
-      <w:pPr>
-        <w:spacing w:after="0"/>
-        <w:rPr>
-          <w:rFonts w:ascii="Times New Roman" w:hAnsi="Times New Roman"/>
-          <w:lang w:val="fr-CA"/>
-        </w:rPr>
-      </w:pPr>
-      <w:r>
-        <w:rPr>
-          <w:rFonts w:ascii="Times New Roman" w:hAnsi="Times New Roman"/>
-          <w:lang w:val="fr-CA"/>
-        </w:rPr>
-        <w:tab/>
-      </w:r>
-      <w:r>
-        <w:rPr>
-          <w:rFonts w:ascii="Times New Roman" w:hAnsi="Times New Roman"/>
-          <w:lang w:val="fr-CA"/>
-        </w:rPr>
-        <w:tab/>
-        <w:t>AND Profile.Adresse_id = Adresse.id</w:t>
-      </w:r>
-    </w:p>
-    <w:p>
-      <w:pPr>
-        <w:rPr>
-          <w:rFonts w:ascii="Times New Roman" w:hAnsi="Times New Roman"/>
-          <w:lang w:val="fr-CA"/>
-        </w:rPr>
-      </w:pPr>
+        <w:t xml:space="preserve">  main.carte_credit INNER JOIN main.membre ON carte_credit.client_id = membre.id;</w:t>
+      </w:r>
+    </w:p>
+    <w:p>
+      <w:pPr>
+        <w:pStyle w:val="Titre1"/>
+        <w:rPr>
+          <w:rFonts w:ascii="Times New Roman" w:hAnsi="Times New Roman" w:cs="Times New Roman"/>
+        </w:rPr>
+      </w:pPr>
+      <w:r>
+        <w:rPr>
+          <w:rFonts w:ascii="Times New Roman" w:hAnsi="Times New Roman" w:cs="Times New Roman"/>
+        </w:rPr>
+        <w:t>Création des TRIGGERS</w:t>
+      </w:r>
+    </w:p>
+    <w:p>
+      <w:pPr>
+        <w:rPr>
+          <w:rFonts w:ascii="Times New Roman" w:hAnsi="Times New Roman"/>
+          <w:lang w:val="fr-CA"/>
+        </w:rPr>
+      </w:pPr>
+      <w:r>
+        <w:rPr>
+          <w:rFonts w:ascii="Times New Roman" w:hAnsi="Times New Roman"/>
+          <w:lang w:val="fr-CA"/>
+        </w:rPr>
+        <w:t>[Insérez ici le code SQL permettant la création des TRIGGERS]</w:t>
+      </w:r>
+    </w:p>
+    <w:p>
+      <w:pPr>
+        <w:rPr>
+          <w:rFonts w:ascii="Times New Roman" w:hAnsi="Times New Roman"/>
+          <w:lang w:val="fr-CA"/>
+        </w:rPr>
+      </w:pPr>
+      <w:r>
+        <w:rPr>
+          <w:rFonts w:ascii="Times New Roman" w:hAnsi="Times New Roman"/>
+          <w:lang w:val="fr-CA"/>
+        </w:rPr>
+        <w:lastRenderedPageBreak/>
+        <w:t xml:space="preserve">Le </w:t>
+      </w:r>
+      <w:r>
+        <w:rPr>
+          <w:rFonts w:ascii="Times New Roman" w:hAnsi="Times New Roman"/>
+          <w:lang w:val="fr-CA"/>
+        </w:rPr>
+        <w:t>code permettant de créer les TRIGGERS se trouve dans le dossier « BD/Triggers</w:t>
+      </w:r>
       <w:bookmarkStart w:id="0" w:name="_GoBack"/>
       <w:bookmarkEnd w:id="0"/>
+      <w:r>
+        <w:rPr>
+          <w:rFonts w:ascii="Times New Roman" w:hAnsi="Times New Roman"/>
+          <w:lang w:val="fr-CA"/>
+        </w:rPr>
+        <w:t> ».</w:t>
+      </w:r>
     </w:p>
     <w:p>
       <w:pPr>
@@ -1405,35 +1636,6 @@
         <w:rPr>
           <w:rFonts w:ascii="Times New Roman" w:hAnsi="Times New Roman" w:cs="Times New Roman"/>
         </w:rPr>
-        <w:t>Création des TRIGGERS</w:t>
-      </w:r>
-    </w:p>
-    <w:p>
-      <w:pPr>
-        <w:rPr>
-          <w:rFonts w:ascii="Times New Roman" w:hAnsi="Times New Roman"/>
-          <w:lang w:val="fr-CA"/>
-        </w:rPr>
-      </w:pPr>
-      <w:r>
-        <w:rPr>
-          <w:rFonts w:ascii="Times New Roman" w:hAnsi="Times New Roman"/>
-          <w:lang w:val="fr-CA"/>
-        </w:rPr>
-        <w:t>[Insérez ici le code SQL permettant la création des TRIGGERS]</w:t>
-      </w:r>
-    </w:p>
-    <w:p>
-      <w:pPr>
-        <w:pStyle w:val="Titre1"/>
-        <w:rPr>
-          <w:rFonts w:ascii="Times New Roman" w:hAnsi="Times New Roman" w:cs="Times New Roman"/>
-        </w:rPr>
-      </w:pPr>
-      <w:r>
-        <w:rPr>
-          <w:rFonts w:ascii="Times New Roman" w:hAnsi="Times New Roman" w:cs="Times New Roman"/>
-        </w:rPr>
         <w:t>Création des procédures stockées</w:t>
       </w:r>
     </w:p>
@@ -1458,6 +1660,57 @@
         </w:rPr>
         <w:t xml:space="preserve"> stockées]</w:t>
       </w:r>
+    </w:p>
+    <w:p>
+      <w:pPr>
+        <w:rPr>
+          <w:rFonts w:ascii="Times New Roman" w:hAnsi="Times New Roman"/>
+          <w:lang w:val="fr-CA"/>
+        </w:rPr>
+      </w:pPr>
+      <w:r>
+        <w:rPr>
+          <w:rFonts w:ascii="Times New Roman" w:hAnsi="Times New Roman"/>
+          <w:lang w:val="fr-CA"/>
+        </w:rPr>
+        <w:t xml:space="preserve">Le code permettant de créer les </w:t>
+      </w:r>
+      <w:r>
+        <w:rPr>
+          <w:rFonts w:ascii="Times New Roman" w:hAnsi="Times New Roman"/>
+          <w:lang w:val="fr-CA"/>
+        </w:rPr>
+        <w:t>PROCEDURES stockées</w:t>
+      </w:r>
+      <w:r>
+        <w:rPr>
+          <w:rFonts w:ascii="Times New Roman" w:hAnsi="Times New Roman"/>
+          <w:lang w:val="fr-CA"/>
+        </w:rPr>
+        <w:t xml:space="preserve"> se trouve dans le dossier « BD/</w:t>
+      </w:r>
+      <w:r>
+        <w:rPr>
+          <w:rFonts w:ascii="Times New Roman" w:hAnsi="Times New Roman"/>
+          <w:lang w:val="fr-CA"/>
+        </w:rPr>
+        <w:t>Procedures</w:t>
+      </w:r>
+      <w:r>
+        <w:rPr>
+          <w:rFonts w:ascii="Times New Roman" w:hAnsi="Times New Roman"/>
+          <w:lang w:val="fr-CA"/>
+        </w:rPr>
+        <w:t> ».</w:t>
+      </w:r>
+    </w:p>
+    <w:p>
+      <w:pPr>
+        <w:rPr>
+          <w:rFonts w:ascii="Times New Roman" w:hAnsi="Times New Roman"/>
+          <w:lang w:val="fr-CA"/>
+        </w:rPr>
+      </w:pPr>
     </w:p>
     <w:p>
       <w:pPr>
@@ -3084,7 +3337,7 @@
 </file>
 
 <file path=customXml/itemProps1.xml><?xml version="1.0" encoding="utf-8"?>
-<ds:datastoreItem xmlns:ds="http://schemas.openxmlformats.org/officeDocument/2006/customXml" ds:itemID="{94165EC1-FA0B-4A08-9156-9D82832E112E}">
+<ds:datastoreItem xmlns:ds="http://schemas.openxmlformats.org/officeDocument/2006/customXml" ds:itemID="{FE3564DC-6641-41CA-B952-A1D7399741E9}">
   <ds:schemaRefs>
     <ds:schemaRef ds:uri="http://schemas.openxmlformats.org/officeDocument/2006/bibliography"/>
   </ds:schemaRefs>

</xml_diff>

<commit_message>
efface vieux fichier, update doc
</commit_message>
<xml_diff>
--- a/Doc/TP2-GabaritRapport.docx
+++ b/Doc/TP2-GabaritRapport.docx
@@ -1,6 +1,6 @@
 
 <file path=word/document.xml><?xml version="1.0" encoding="utf-8"?>
-<w:document xmlns:wpc="http://schemas.microsoft.com/office/word/2010/wordprocessingCanvas" xmlns:cx="http://schemas.microsoft.com/office/drawing/2014/chartex" xmlns:cx1="http://schemas.microsoft.com/office/drawing/2015/9/8/chartex" xmlns:cx2="http://schemas.microsoft.com/office/drawing/2015/10/21/chartex" xmlns:cx3="http://schemas.microsoft.com/office/drawing/2016/5/9/chartex" xmlns:cx4="http://schemas.microsoft.com/office/drawing/2016/5/10/chartex" xmlns:cx5="http://schemas.microsoft.com/office/drawing/2016/5/11/chartex" xmlns:cx6="http://schemas.microsoft.com/office/drawing/2016/5/12/chartex" xmlns:cx7="http://schemas.microsoft.com/office/drawing/2016/5/13/chartex" xmlns:cx8="http://schemas.microsoft.com/office/drawing/2016/5/14/chartex" xmlns:mc="http://schemas.openxmlformats.org/markup-compatibility/2006" xmlns:aink="http://schemas.microsoft.com/office/drawing/2016/ink" xmlns:am3d="http://schemas.microsoft.com/office/drawing/2017/model3d" xmlns:o="urn:schemas-microsoft-com:office:office" xmlns:r="http://schemas.openxmlformats.org/officeDocument/2006/relationships" xmlns:m="http://schemas.openxmlformats.org/officeDocument/2006/math" xmlns:v="urn:schemas-microsoft-com:vml" xmlns:wp14="http://schemas.microsoft.com/office/word/2010/wordprocessingDrawing" xmlns:wp="http://schemas.openxmlformats.org/drawingml/2006/wordprocessingDrawing" xmlns:w10="urn:schemas-microsoft-com:office:word" xmlns:w="http://schemas.openxmlformats.org/wordprocessingml/2006/main" xmlns:w14="http://schemas.microsoft.com/office/word/2010/wordml" xmlns:w15="http://schemas.microsoft.com/office/word/2012/wordml" xmlns:w16cid="http://schemas.microsoft.com/office/word/2016/wordml/cid" xmlns:w16se="http://schemas.microsoft.com/office/word/2015/wordml/symex" xmlns:wpg="http://schemas.microsoft.com/office/word/2010/wordprocessingGroup" xmlns:wpi="http://schemas.microsoft.com/office/word/2010/wordprocessingInk" xmlns:wne="http://schemas.microsoft.com/office/word/2006/wordml" xmlns:wps="http://schemas.microsoft.com/office/word/2010/wordprocessingShape" mc:Ignorable="w14 w15 w16se w16cid wp14">
+<w:document xmlns:wpc="http://schemas.microsoft.com/office/word/2010/wordprocessingCanvas" xmlns:cx="http://schemas.microsoft.com/office/drawing/2014/chartex" xmlns:cx1="http://schemas.microsoft.com/office/drawing/2015/9/8/chartex" xmlns:mc="http://schemas.openxmlformats.org/markup-compatibility/2006" xmlns:o="urn:schemas-microsoft-com:office:office" xmlns:r="http://schemas.openxmlformats.org/officeDocument/2006/relationships" xmlns:m="http://schemas.openxmlformats.org/officeDocument/2006/math" xmlns:v="urn:schemas-microsoft-com:vml" xmlns:wp14="http://schemas.microsoft.com/office/word/2010/wordprocessingDrawing" xmlns:wp="http://schemas.openxmlformats.org/drawingml/2006/wordprocessingDrawing" xmlns:w10="urn:schemas-microsoft-com:office:word" xmlns:w="http://schemas.openxmlformats.org/wordprocessingml/2006/main" xmlns:w14="http://schemas.microsoft.com/office/word/2010/wordml" xmlns:w15="http://schemas.microsoft.com/office/word/2012/wordml" xmlns:w16se="http://schemas.microsoft.com/office/word/2015/wordml/symex" xmlns:wpg="http://schemas.microsoft.com/office/word/2010/wordprocessingGroup" xmlns:wpi="http://schemas.microsoft.com/office/word/2010/wordprocessingInk" xmlns:wne="http://schemas.microsoft.com/office/word/2006/wordml" xmlns:wps="http://schemas.microsoft.com/office/word/2010/wordprocessingShape" mc:Ignorable="w14 w15 w16se wp14">
   <w:body>
     <w:p>
       <w:pPr>
@@ -1078,6 +1078,49 @@
           <w:rFonts w:ascii="Times New Roman" w:hAnsi="Times New Roman"/>
           <w:lang w:val="fr-CA"/>
         </w:rPr>
+        <w:t>Les différentes contraintes sont identifié</w:t>
+      </w:r>
+      <w:r>
+        <w:rPr>
+          <w:rFonts w:ascii="Times New Roman" w:hAnsi="Times New Roman"/>
+          <w:lang w:val="fr-CA"/>
+        </w:rPr>
+        <w:t>es</w:t>
+      </w:r>
+      <w:r>
+        <w:rPr>
+          <w:rFonts w:ascii="Times New Roman" w:hAnsi="Times New Roman"/>
+          <w:lang w:val="fr-CA"/>
+        </w:rPr>
+        <w:t xml:space="preserve"> dans le diagramme « </w:t>
+      </w:r>
+      <w:r>
+        <w:rPr>
+          <w:rFonts w:ascii="Times New Roman" w:hAnsi="Times New Roman"/>
+          <w:lang w:val="fr-CA"/>
+        </w:rPr>
+        <w:t>Entity Relationship Diagram1.jpg</w:t>
+      </w:r>
+      <w:r>
+        <w:rPr>
+          <w:rFonts w:ascii="Times New Roman" w:hAnsi="Times New Roman"/>
+          <w:lang w:val="fr-CA"/>
+        </w:rPr>
+        <w:t> », dans le dossier « Doc ».</w:t>
+      </w:r>
+    </w:p>
+    <w:p>
+      <w:pPr>
+        <w:rPr>
+          <w:rFonts w:ascii="Times New Roman" w:hAnsi="Times New Roman"/>
+          <w:lang w:val="fr-CA"/>
+        </w:rPr>
+      </w:pPr>
+      <w:r>
+        <w:rPr>
+          <w:rFonts w:ascii="Times New Roman" w:hAnsi="Times New Roman"/>
+          <w:lang w:val="fr-CA"/>
+        </w:rPr>
         <w:t>Tout d’abord, n</w:t>
       </w:r>
       <w:r>
@@ -1192,42 +1235,7 @@
           <w:rFonts w:ascii="Times New Roman" w:hAnsi="Times New Roman"/>
           <w:lang w:val="fr-CA"/>
         </w:rPr>
-        <w:t xml:space="preserve">r différentes contraintes (surtout </w:t>
-      </w:r>
-      <w:r>
-        <w:rPr>
-          <w:rFonts w:ascii="Times New Roman" w:hAnsi="Times New Roman"/>
-          <w:lang w:val="fr-CA"/>
-        </w:rPr>
-        <w:t>lorsqu’il fallait établir d</w:t>
-      </w:r>
-      <w:r>
-        <w:rPr>
-          <w:rFonts w:ascii="Times New Roman" w:hAnsi="Times New Roman"/>
-          <w:lang w:val="fr-CA"/>
-        </w:rPr>
-        <w:t>es</w:t>
-      </w:r>
-      <w:r>
-        <w:rPr>
-          <w:rFonts w:ascii="Times New Roman" w:hAnsi="Times New Roman"/>
-          <w:lang w:val="fr-CA"/>
-        </w:rPr>
-        <w:t xml:space="preserve"> comparaison</w:t>
-      </w:r>
-      <w:r>
-        <w:rPr>
-          <w:rFonts w:ascii="Times New Roman" w:hAnsi="Times New Roman"/>
-          <w:lang w:val="fr-CA"/>
-        </w:rPr>
-        <w:t>s par exemple quand un prêt est demandé, on effectue une vérification sur le forfait et l’inventaire de la personne qui effectue la demande</w:t>
-      </w:r>
-      <w:r>
-        <w:rPr>
-          <w:rFonts w:ascii="Times New Roman" w:hAnsi="Times New Roman"/>
-          <w:lang w:val="fr-CA"/>
-        </w:rPr>
-        <w:t>).</w:t>
+        <w:t>r différentes contraintes, par exemple lorsque plusieurs tables sont impliquées ou lorsqu’une opération ne peut être effectuée dans un CHECK (ex. une opération arithmétique sur une date).</w:t>
       </w:r>
     </w:p>
     <w:p>
@@ -1271,53 +1279,76 @@
           <w:rFonts w:ascii="Times New Roman" w:hAnsi="Times New Roman"/>
           <w:lang w:val="fr-CA"/>
         </w:rPr>
-        <w:t>Les différentes opérations à encapsuler que nous avons pu identifier se trouve directement sur le schéma relationnel rendu ci-joint (dans le dossier « doc », nommé « </w:t>
-      </w:r>
-      <w:r>
-        <w:rPr>
-          <w:rFonts w:ascii="Times New Roman" w:hAnsi="Times New Roman"/>
-          <w:lang w:val="fr-CA"/>
-        </w:rPr>
-        <w:t>Entity Relationship Diagram1.jpg</w:t>
-      </w:r>
-      <w:r>
-        <w:rPr>
-          <w:rFonts w:ascii="Times New Roman" w:hAnsi="Times New Roman"/>
-          <w:lang w:val="fr-CA"/>
-        </w:rPr>
-        <w:t> »).</w:t>
-      </w:r>
-    </w:p>
-    <w:p>
-      <w:pPr>
-        <w:rPr>
-          <w:rFonts w:ascii="Times New Roman" w:hAnsi="Times New Roman"/>
-          <w:lang w:val="fr-CA"/>
-        </w:rPr>
-      </w:pPr>
-      <w:r>
-        <w:rPr>
-          <w:rFonts w:ascii="Times New Roman" w:hAnsi="Times New Roman"/>
-          <w:lang w:val="fr-CA"/>
-        </w:rPr>
-        <w:t xml:space="preserve">Pour ce qui est des fonctions (présentent dans le dossier BD/fonctions), nous avons décidé de les créer pour s’en servir dans différents procédures et triggers. </w:t>
-      </w:r>
-      <w:r>
-        <w:rPr>
-          <w:rFonts w:ascii="Times New Roman" w:hAnsi="Times New Roman"/>
-          <w:lang w:val="fr-CA"/>
-        </w:rPr>
-        <w:t xml:space="preserve">Nous avons décidé de donner des noms </w:t>
-      </w:r>
-      <w:r>
-        <w:rPr>
-          <w:rFonts w:ascii="Times New Roman" w:hAnsi="Times New Roman"/>
-          <w:lang w:val="fr-CA"/>
-        </w:rPr>
-        <w:t>spécifiques</w:t>
+        <w:t>Une procédure de création d’entrée pour les tables acteur, scénariste, réalisateur, film, prêt_courant, profile, client et adresse a été créer pour faciliter les ajouts à la base de donnée</w:t>
+      </w:r>
+      <w:r>
+        <w:rPr>
+          <w:rFonts w:ascii="Times New Roman" w:hAnsi="Times New Roman"/>
+          <w:lang w:val="fr-CA"/>
+        </w:rPr>
+        <w:t>. Elle permette de rendre transparente la structure de la BD, tel que l’héritage, les tables servant de type complexe, et les clés primaires auto incrémenté.</w:t>
+      </w:r>
+    </w:p>
+    <w:p>
+      <w:pPr>
+        <w:rPr>
+          <w:rFonts w:ascii="Times New Roman" w:hAnsi="Times New Roman"/>
+          <w:lang w:val="fr-CA"/>
+        </w:rPr>
+      </w:pPr>
+      <w:r>
+        <w:rPr>
+          <w:rFonts w:ascii="Times New Roman" w:hAnsi="Times New Roman"/>
+          <w:lang w:val="fr-CA"/>
+        </w:rPr>
+        <w:t>Donc, principalement, elles servent à la mise à jour des donnés. Les cas d’utilisations tel que la gestion d’une connexion ou la recherche paramétré par un/des critère(s) seront couvert du côté application.</w:t>
+      </w:r>
+    </w:p>
+    <w:p>
+      <w:pPr>
+        <w:rPr>
+          <w:rFonts w:ascii="Times New Roman" w:hAnsi="Times New Roman"/>
+          <w:lang w:val="fr-CA"/>
+        </w:rPr>
+      </w:pPr>
+      <w:r>
+        <w:rPr>
+          <w:rFonts w:ascii="Times New Roman" w:hAnsi="Times New Roman"/>
+          <w:lang w:val="fr-CA"/>
+        </w:rPr>
+        <w:t>Une vue, prêts_client, a été utilisé pour la liste des films loués par un client, plutôt que d’encapsuler un SELECT dans une procédure.</w:t>
       </w:r>
       <w:bookmarkStart w:id="0" w:name="_GoBack"/>
       <w:bookmarkEnd w:id="0"/>
+    </w:p>
+    <w:p>
+      <w:pPr>
+        <w:rPr>
+          <w:rFonts w:ascii="Times New Roman" w:hAnsi="Times New Roman"/>
+          <w:lang w:val="fr-CA"/>
+        </w:rPr>
+      </w:pPr>
+      <w:r>
+        <w:rPr>
+          <w:rFonts w:ascii="Times New Roman" w:hAnsi="Times New Roman"/>
+          <w:lang w:val="fr-CA"/>
+        </w:rPr>
+        <w:t xml:space="preserve">Pour ce qui est des fonctions (présentent dans le dossier BD/fonctions), nous avons décidé de les créer pour s’en servir dans différents procédures et triggers. </w:t>
+      </w:r>
+      <w:r>
+        <w:rPr>
+          <w:rFonts w:ascii="Times New Roman" w:hAnsi="Times New Roman"/>
+          <w:lang w:val="fr-CA"/>
+        </w:rPr>
+        <w:t xml:space="preserve">Nous avons décidé de donner des noms </w:t>
+      </w:r>
+      <w:r>
+        <w:rPr>
+          <w:rFonts w:ascii="Times New Roman" w:hAnsi="Times New Roman"/>
+          <w:lang w:val="fr-CA"/>
+        </w:rPr>
+        <w:t>spécifiques</w:t>
+      </w:r>
       <w:r>
         <w:rPr>
           <w:rFonts w:ascii="Times New Roman" w:hAnsi="Times New Roman"/>
@@ -1510,6 +1541,7 @@
           <w:rFonts w:ascii="Times New Roman" w:hAnsi="Times New Roman"/>
           <w:lang w:val="fr-CA"/>
         </w:rPr>
+        <w:lastRenderedPageBreak/>
         <w:t>CREATE OR REPLACE VIEW main.info_client AS</w:t>
       </w:r>
     </w:p>
@@ -1526,7 +1558,21 @@
           <w:rFonts w:ascii="Times New Roman" w:hAnsi="Times New Roman"/>
           <w:lang w:val="fr-CA"/>
         </w:rPr>
-        <w:t xml:space="preserve">    SELECT profile.*,</w:t>
+        <w:t xml:space="preserve">    SELECT </w:t>
+      </w:r>
+      <w:r>
+        <w:rPr>
+          <w:rFonts w:ascii="Times New Roman" w:hAnsi="Times New Roman"/>
+          <w:lang w:val="fr-CA"/>
+        </w:rPr>
+        <w:t xml:space="preserve">DISTINCT </w:t>
+      </w:r>
+      <w:r>
+        <w:rPr>
+          <w:rFonts w:ascii="Times New Roman" w:hAnsi="Times New Roman"/>
+          <w:lang w:val="fr-CA"/>
+        </w:rPr>
+        <w:t>profile.*,</w:t>
       </w:r>
     </w:p>
     <w:p>
@@ -1582,15 +1628,13 @@
         <w:spacing w:after="0"/>
         <w:rPr>
           <w:rFonts w:ascii="Times New Roman" w:hAnsi="Times New Roman"/>
-          <w:lang w:val="fr-CA"/>
-        </w:rPr>
-      </w:pPr>
-      <w:r>
-        <w:rPr>
-          <w:rFonts w:ascii="Times New Roman" w:hAnsi="Times New Roman"/>
-          <w:lang w:val="fr-CA"/>
-        </w:rPr>
-        <w:t xml:space="preserve">    FROM main.profile INNER JOIN main.membre ON profile.id = membre.id,</w:t>
+        </w:rPr>
+      </w:pPr>
+      <w:r>
+        <w:rPr>
+          <w:rFonts w:ascii="Times New Roman" w:hAnsi="Times New Roman"/>
+        </w:rPr>
+        <w:t>FROM main.client, main.membre, main.profile, main.adresse, main.forfait</w:t>
       </w:r>
     </w:p>
     <w:p>
@@ -1598,92 +1642,46 @@
         <w:spacing w:after="0"/>
         <w:rPr>
           <w:rFonts w:ascii="Times New Roman" w:hAnsi="Times New Roman"/>
-          <w:lang w:val="fr-CA"/>
-        </w:rPr>
-      </w:pPr>
-      <w:r>
-        <w:rPr>
-          <w:rFonts w:ascii="Times New Roman" w:hAnsi="Times New Roman"/>
-          <w:lang w:val="fr-CA"/>
-        </w:rPr>
-        <w:t xml:space="preserve">         </w:t>
-      </w:r>
-      <w:r>
-        <w:rPr>
-          <w:rFonts w:ascii="Times New Roman" w:hAnsi="Times New Roman"/>
-          <w:lang w:val="fr-CA"/>
-        </w:rPr>
-        <w:tab/>
-        <w:t xml:space="preserve">   </w:t>
-      </w:r>
-      <w:r>
-        <w:rPr>
-          <w:rFonts w:ascii="Times New Roman" w:hAnsi="Times New Roman"/>
-          <w:lang w:val="fr-CA"/>
-        </w:rPr>
-        <w:t>main.adresse INNER JOIN main.membre ON adresse.id = adresse_id,</w:t>
+        </w:rPr>
+      </w:pPr>
+      <w:r>
+        <w:rPr>
+          <w:rFonts w:ascii="Times New Roman" w:hAnsi="Times New Roman"/>
+        </w:rPr>
+        <w:t>WHERE client.id = profile.id</w:t>
+      </w:r>
+      <w:r>
+        <w:rPr>
+          <w:rFonts w:ascii="Times New Roman" w:hAnsi="Times New Roman"/>
+        </w:rPr>
+        <w:t xml:space="preserve"> </w:t>
+      </w:r>
+      <w:r>
+        <w:rPr>
+          <w:rFonts w:ascii="Times New Roman" w:hAnsi="Times New Roman"/>
+        </w:rPr>
+        <w:t>AND client.id = membre.id</w:t>
+      </w:r>
+      <w:r>
+        <w:rPr>
+          <w:rFonts w:ascii="Times New Roman" w:hAnsi="Times New Roman"/>
+        </w:rPr>
+        <w:t xml:space="preserve"> </w:t>
       </w:r>
     </w:p>
     <w:p>
       <w:pPr>
         <w:spacing w:after="0"/>
-        <w:rPr>
-          <w:rFonts w:ascii="Times New Roman" w:hAnsi="Times New Roman"/>
-          <w:lang w:val="fr-CA"/>
-        </w:rPr>
-      </w:pPr>
-      <w:r>
-        <w:rPr>
-          <w:rFonts w:ascii="Times New Roman" w:hAnsi="Times New Roman"/>
-          <w:lang w:val="fr-CA"/>
-        </w:rPr>
-        <w:t xml:space="preserve">       </w:t>
-      </w:r>
-      <w:r>
-        <w:rPr>
-          <w:rFonts w:ascii="Times New Roman" w:hAnsi="Times New Roman"/>
-          <w:lang w:val="fr-CA"/>
-        </w:rPr>
-        <w:tab/>
-        <w:t xml:space="preserve"> </w:t>
-      </w:r>
-      <w:r>
-        <w:rPr>
-          <w:rFonts w:ascii="Times New Roman" w:hAnsi="Times New Roman"/>
-          <w:lang w:val="fr-CA"/>
-        </w:rPr>
-        <w:t xml:space="preserve">  main.forfait INNER JOIN main.membre ON forfait.nom = forfait_nom,</w:t>
-      </w:r>
-    </w:p>
-    <w:p>
-      <w:pPr>
-        <w:spacing w:after="0"/>
-        <w:rPr>
-          <w:rFonts w:ascii="Times New Roman" w:hAnsi="Times New Roman"/>
-          <w:lang w:val="fr-CA"/>
-        </w:rPr>
-      </w:pPr>
-      <w:r>
-        <w:rPr>
-          <w:rFonts w:ascii="Times New Roman" w:hAnsi="Times New Roman"/>
-          <w:lang w:val="fr-CA"/>
-        </w:rPr>
-        <w:t xml:space="preserve">       </w:t>
-      </w:r>
-      <w:r>
-        <w:rPr>
-          <w:rFonts w:ascii="Times New Roman" w:hAnsi="Times New Roman"/>
-          <w:lang w:val="fr-CA"/>
-        </w:rPr>
-        <w:tab/>
-        <w:t xml:space="preserve"> </w:t>
-      </w:r>
-      <w:r>
-        <w:rPr>
-          <w:rFonts w:ascii="Times New Roman" w:hAnsi="Times New Roman"/>
-          <w:lang w:val="fr-CA"/>
-        </w:rPr>
-        <w:t xml:space="preserve">  main.carte_credit INNER JOIN main.membre ON carte_credit.client_id = membre.id;</w:t>
+        <w:ind w:firstLine="720"/>
+        <w:rPr>
+          <w:rFonts w:ascii="Times New Roman" w:hAnsi="Times New Roman"/>
+        </w:rPr>
+      </w:pPr>
+      <w:r>
+        <w:rPr>
+          <w:rFonts w:ascii="Times New Roman" w:hAnsi="Times New Roman"/>
+        </w:rPr>
+        <w:t>AND membre.adresse_id = adresse.id AND membre.forfait_nom = forfait.nom;</w:t>
       </w:r>
     </w:p>
     <w:p>
@@ -1697,7 +1695,6 @@
         <w:rPr>
           <w:rFonts w:ascii="Times New Roman" w:hAnsi="Times New Roman" w:cs="Times New Roman"/>
         </w:rPr>
-        <w:lastRenderedPageBreak/>
         <w:t>Création des TRIGGERS</w:t>
       </w:r>
     </w:p>
@@ -1820,7 +1817,7 @@
 </file>
 
 <file path=word/endnotes.xml><?xml version="1.0" encoding="utf-8"?>
-<w:endnotes xmlns:wpc="http://schemas.microsoft.com/office/word/2010/wordprocessingCanvas" xmlns:cx="http://schemas.microsoft.com/office/drawing/2014/chartex" xmlns:cx1="http://schemas.microsoft.com/office/drawing/2015/9/8/chartex" xmlns:cx2="http://schemas.microsoft.com/office/drawing/2015/10/21/chartex" xmlns:cx3="http://schemas.microsoft.com/office/drawing/2016/5/9/chartex" xmlns:cx4="http://schemas.microsoft.com/office/drawing/2016/5/10/chartex" xmlns:cx5="http://schemas.microsoft.com/office/drawing/2016/5/11/chartex" xmlns:cx6="http://schemas.microsoft.com/office/drawing/2016/5/12/chartex" xmlns:cx7="http://schemas.microsoft.com/office/drawing/2016/5/13/chartex" xmlns:cx8="http://schemas.microsoft.com/office/drawing/2016/5/14/chartex" xmlns:mc="http://schemas.openxmlformats.org/markup-compatibility/2006" xmlns:aink="http://schemas.microsoft.com/office/drawing/2016/ink" xmlns:am3d="http://schemas.microsoft.com/office/drawing/2017/model3d" xmlns:o="urn:schemas-microsoft-com:office:office" xmlns:r="http://schemas.openxmlformats.org/officeDocument/2006/relationships" xmlns:m="http://schemas.openxmlformats.org/officeDocument/2006/math" xmlns:v="urn:schemas-microsoft-com:vml" xmlns:wp14="http://schemas.microsoft.com/office/word/2010/wordprocessingDrawing" xmlns:wp="http://schemas.openxmlformats.org/drawingml/2006/wordprocessingDrawing" xmlns:w10="urn:schemas-microsoft-com:office:word" xmlns:w="http://schemas.openxmlformats.org/wordprocessingml/2006/main" xmlns:w14="http://schemas.microsoft.com/office/word/2010/wordml" xmlns:w15="http://schemas.microsoft.com/office/word/2012/wordml" xmlns:w16cid="http://schemas.microsoft.com/office/word/2016/wordml/cid" xmlns:w16se="http://schemas.microsoft.com/office/word/2015/wordml/symex" xmlns:wpg="http://schemas.microsoft.com/office/word/2010/wordprocessingGroup" xmlns:wpi="http://schemas.microsoft.com/office/word/2010/wordprocessingInk" xmlns:wne="http://schemas.microsoft.com/office/word/2006/wordml" xmlns:wps="http://schemas.microsoft.com/office/word/2010/wordprocessingShape" mc:Ignorable="w14 w15 w16se w16cid wp14">
+<w:endnotes xmlns:wpc="http://schemas.microsoft.com/office/word/2010/wordprocessingCanvas" xmlns:cx="http://schemas.microsoft.com/office/drawing/2014/chartex" xmlns:cx1="http://schemas.microsoft.com/office/drawing/2015/9/8/chartex" xmlns:mc="http://schemas.openxmlformats.org/markup-compatibility/2006" xmlns:o="urn:schemas-microsoft-com:office:office" xmlns:r="http://schemas.openxmlformats.org/officeDocument/2006/relationships" xmlns:m="http://schemas.openxmlformats.org/officeDocument/2006/math" xmlns:v="urn:schemas-microsoft-com:vml" xmlns:wp14="http://schemas.microsoft.com/office/word/2010/wordprocessingDrawing" xmlns:wp="http://schemas.openxmlformats.org/drawingml/2006/wordprocessingDrawing" xmlns:w10="urn:schemas-microsoft-com:office:word" xmlns:w="http://schemas.openxmlformats.org/wordprocessingml/2006/main" xmlns:w14="http://schemas.microsoft.com/office/word/2010/wordml" xmlns:w15="http://schemas.microsoft.com/office/word/2012/wordml" xmlns:w16se="http://schemas.microsoft.com/office/word/2015/wordml/symex" xmlns:wpg="http://schemas.microsoft.com/office/word/2010/wordprocessingGroup" xmlns:wpi="http://schemas.microsoft.com/office/word/2010/wordprocessingInk" xmlns:wne="http://schemas.microsoft.com/office/word/2006/wordml" xmlns:wps="http://schemas.microsoft.com/office/word/2010/wordprocessingShape" mc:Ignorable="w14 w15 w16se wp14">
   <w:endnote w:type="separator" w:id="-1">
     <w:p>
       <w:pPr>
@@ -1845,7 +1842,7 @@
 </file>
 
 <file path=word/footnotes.xml><?xml version="1.0" encoding="utf-8"?>
-<w:footnotes xmlns:wpc="http://schemas.microsoft.com/office/word/2010/wordprocessingCanvas" xmlns:cx="http://schemas.microsoft.com/office/drawing/2014/chartex" xmlns:cx1="http://schemas.microsoft.com/office/drawing/2015/9/8/chartex" xmlns:cx2="http://schemas.microsoft.com/office/drawing/2015/10/21/chartex" xmlns:cx3="http://schemas.microsoft.com/office/drawing/2016/5/9/chartex" xmlns:cx4="http://schemas.microsoft.com/office/drawing/2016/5/10/chartex" xmlns:cx5="http://schemas.microsoft.com/office/drawing/2016/5/11/chartex" xmlns:cx6="http://schemas.microsoft.com/office/drawing/2016/5/12/chartex" xmlns:cx7="http://schemas.microsoft.com/office/drawing/2016/5/13/chartex" xmlns:cx8="http://schemas.microsoft.com/office/drawing/2016/5/14/chartex" xmlns:mc="http://schemas.openxmlformats.org/markup-compatibility/2006" xmlns:aink="http://schemas.microsoft.com/office/drawing/2016/ink" xmlns:am3d="http://schemas.microsoft.com/office/drawing/2017/model3d" xmlns:o="urn:schemas-microsoft-com:office:office" xmlns:r="http://schemas.openxmlformats.org/officeDocument/2006/relationships" xmlns:m="http://schemas.openxmlformats.org/officeDocument/2006/math" xmlns:v="urn:schemas-microsoft-com:vml" xmlns:wp14="http://schemas.microsoft.com/office/word/2010/wordprocessingDrawing" xmlns:wp="http://schemas.openxmlformats.org/drawingml/2006/wordprocessingDrawing" xmlns:w10="urn:schemas-microsoft-com:office:word" xmlns:w="http://schemas.openxmlformats.org/wordprocessingml/2006/main" xmlns:w14="http://schemas.microsoft.com/office/word/2010/wordml" xmlns:w15="http://schemas.microsoft.com/office/word/2012/wordml" xmlns:w16cid="http://schemas.microsoft.com/office/word/2016/wordml/cid" xmlns:w16se="http://schemas.microsoft.com/office/word/2015/wordml/symex" xmlns:wpg="http://schemas.microsoft.com/office/word/2010/wordprocessingGroup" xmlns:wpi="http://schemas.microsoft.com/office/word/2010/wordprocessingInk" xmlns:wne="http://schemas.microsoft.com/office/word/2006/wordml" xmlns:wps="http://schemas.microsoft.com/office/word/2010/wordprocessingShape" mc:Ignorable="w14 w15 w16se w16cid wp14">
+<w:footnotes xmlns:wpc="http://schemas.microsoft.com/office/word/2010/wordprocessingCanvas" xmlns:cx="http://schemas.microsoft.com/office/drawing/2014/chartex" xmlns:cx1="http://schemas.microsoft.com/office/drawing/2015/9/8/chartex" xmlns:mc="http://schemas.openxmlformats.org/markup-compatibility/2006" xmlns:o="urn:schemas-microsoft-com:office:office" xmlns:r="http://schemas.openxmlformats.org/officeDocument/2006/relationships" xmlns:m="http://schemas.openxmlformats.org/officeDocument/2006/math" xmlns:v="urn:schemas-microsoft-com:vml" xmlns:wp14="http://schemas.microsoft.com/office/word/2010/wordprocessingDrawing" xmlns:wp="http://schemas.openxmlformats.org/drawingml/2006/wordprocessingDrawing" xmlns:w10="urn:schemas-microsoft-com:office:word" xmlns:w="http://schemas.openxmlformats.org/wordprocessingml/2006/main" xmlns:w14="http://schemas.microsoft.com/office/word/2010/wordml" xmlns:w15="http://schemas.microsoft.com/office/word/2012/wordml" xmlns:w16se="http://schemas.microsoft.com/office/word/2015/wordml/symex" xmlns:wpg="http://schemas.microsoft.com/office/word/2010/wordprocessingGroup" xmlns:wpi="http://schemas.microsoft.com/office/word/2010/wordprocessingInk" xmlns:wne="http://schemas.microsoft.com/office/word/2006/wordml" xmlns:wps="http://schemas.microsoft.com/office/word/2010/wordprocessingShape" mc:Ignorable="w14 w15 w16se wp14">
   <w:footnote w:type="separator" w:id="-1">
     <w:p>
       <w:pPr>
@@ -1870,7 +1867,7 @@
 </file>
 
 <file path=word/numbering.xml><?xml version="1.0" encoding="utf-8"?>
-<w:numbering xmlns:wpc="http://schemas.microsoft.com/office/word/2010/wordprocessingCanvas" xmlns:cx="http://schemas.microsoft.com/office/drawing/2014/chartex" xmlns:cx1="http://schemas.microsoft.com/office/drawing/2015/9/8/chartex" xmlns:cx2="http://schemas.microsoft.com/office/drawing/2015/10/21/chartex" xmlns:cx3="http://schemas.microsoft.com/office/drawing/2016/5/9/chartex" xmlns:cx4="http://schemas.microsoft.com/office/drawing/2016/5/10/chartex" xmlns:cx5="http://schemas.microsoft.com/office/drawing/2016/5/11/chartex" xmlns:cx6="http://schemas.microsoft.com/office/drawing/2016/5/12/chartex" xmlns:cx7="http://schemas.microsoft.com/office/drawing/2016/5/13/chartex" xmlns:cx8="http://schemas.microsoft.com/office/drawing/2016/5/14/chartex" xmlns:mc="http://schemas.openxmlformats.org/markup-compatibility/2006" xmlns:aink="http://schemas.microsoft.com/office/drawing/2016/ink" xmlns:am3d="http://schemas.microsoft.com/office/drawing/2017/model3d" xmlns:o="urn:schemas-microsoft-com:office:office" xmlns:r="http://schemas.openxmlformats.org/officeDocument/2006/relationships" xmlns:m="http://schemas.openxmlformats.org/officeDocument/2006/math" xmlns:v="urn:schemas-microsoft-com:vml" xmlns:wp14="http://schemas.microsoft.com/office/word/2010/wordprocessingDrawing" xmlns:wp="http://schemas.openxmlformats.org/drawingml/2006/wordprocessingDrawing" xmlns:w10="urn:schemas-microsoft-com:office:word" xmlns:w="http://schemas.openxmlformats.org/wordprocessingml/2006/main" xmlns:w14="http://schemas.microsoft.com/office/word/2010/wordml" xmlns:w15="http://schemas.microsoft.com/office/word/2012/wordml" xmlns:w16cid="http://schemas.microsoft.com/office/word/2016/wordml/cid" xmlns:w16se="http://schemas.microsoft.com/office/word/2015/wordml/symex" xmlns:wpg="http://schemas.microsoft.com/office/word/2010/wordprocessingGroup" xmlns:wpi="http://schemas.microsoft.com/office/word/2010/wordprocessingInk" xmlns:wne="http://schemas.microsoft.com/office/word/2006/wordml" xmlns:wps="http://schemas.microsoft.com/office/word/2010/wordprocessingShape" mc:Ignorable="w14 w15 w16se w16cid wp14">
+<w:numbering xmlns:wpc="http://schemas.microsoft.com/office/word/2010/wordprocessingCanvas" xmlns:cx="http://schemas.microsoft.com/office/drawing/2014/chartex" xmlns:cx1="http://schemas.microsoft.com/office/drawing/2015/9/8/chartex" xmlns:mc="http://schemas.openxmlformats.org/markup-compatibility/2006" xmlns:o="urn:schemas-microsoft-com:office:office" xmlns:r="http://schemas.openxmlformats.org/officeDocument/2006/relationships" xmlns:m="http://schemas.openxmlformats.org/officeDocument/2006/math" xmlns:v="urn:schemas-microsoft-com:vml" xmlns:wp14="http://schemas.microsoft.com/office/word/2010/wordprocessingDrawing" xmlns:wp="http://schemas.openxmlformats.org/drawingml/2006/wordprocessingDrawing" xmlns:w10="urn:schemas-microsoft-com:office:word" xmlns:w="http://schemas.openxmlformats.org/wordprocessingml/2006/main" xmlns:w14="http://schemas.microsoft.com/office/word/2010/wordml" xmlns:w15="http://schemas.microsoft.com/office/word/2012/wordml" xmlns:w16se="http://schemas.microsoft.com/office/word/2015/wordml/symex" xmlns:wpg="http://schemas.microsoft.com/office/word/2010/wordprocessingGroup" xmlns:wpi="http://schemas.microsoft.com/office/word/2010/wordprocessingInk" xmlns:wne="http://schemas.microsoft.com/office/word/2006/wordml" xmlns:wps="http://schemas.microsoft.com/office/word/2010/wordprocessingShape" mc:Ignorable="w14 w15 w16se wp14">
   <w:abstractNum w:abstractNumId="0" w15:restartNumberingAfterBreak="0">
     <w:nsid w:val="2BCA1E4B"/>
     <w:multiLevelType w:val="hybridMultilevel"/>
@@ -2154,7 +2151,7 @@
 </file>
 
 <file path=word/styles.xml><?xml version="1.0" encoding="utf-8"?>
-<w:styles xmlns:mc="http://schemas.openxmlformats.org/markup-compatibility/2006" xmlns:r="http://schemas.openxmlformats.org/officeDocument/2006/relationships" xmlns:w="http://schemas.openxmlformats.org/wordprocessingml/2006/main" xmlns:w14="http://schemas.microsoft.com/office/word/2010/wordml" xmlns:w15="http://schemas.microsoft.com/office/word/2012/wordml" xmlns:w16cid="http://schemas.microsoft.com/office/word/2016/wordml/cid" xmlns:w16se="http://schemas.microsoft.com/office/word/2015/wordml/symex" mc:Ignorable="w14 w15 w16se w16cid">
+<w:styles xmlns:mc="http://schemas.openxmlformats.org/markup-compatibility/2006" xmlns:r="http://schemas.openxmlformats.org/officeDocument/2006/relationships" xmlns:w="http://schemas.openxmlformats.org/wordprocessingml/2006/main" xmlns:w14="http://schemas.microsoft.com/office/word/2010/wordml" xmlns:w15="http://schemas.microsoft.com/office/word/2012/wordml" xmlns:w16se="http://schemas.microsoft.com/office/word/2015/wordml/symex" mc:Ignorable="w14 w15 w16se">
   <w:docDefaults>
     <w:rPrDefault>
       <w:rPr>
@@ -2170,7 +2167,7 @@
       </w:pPr>
     </w:pPrDefault>
   </w:docDefaults>
-  <w:latentStyles w:defLockedState="0" w:defUIPriority="99" w:defSemiHidden="0" w:defUnhideWhenUsed="0" w:defQFormat="0" w:count="375">
+  <w:latentStyles w:defLockedState="0" w:defUIPriority="99" w:defSemiHidden="0" w:defUnhideWhenUsed="0" w:defQFormat="0" w:count="371">
     <w:lsdException w:name="Normal" w:uiPriority="0" w:qFormat="1"/>
     <w:lsdException w:name="heading 1" w:uiPriority="9" w:qFormat="1"/>
     <w:lsdException w:name="heading 2" w:semiHidden="1" w:uiPriority="9" w:unhideWhenUsed="1" w:qFormat="1"/>
@@ -2542,10 +2539,6 @@
     <w:lsdException w:name="List Table 5 Dark Accent 6" w:uiPriority="50"/>
     <w:lsdException w:name="List Table 6 Colorful Accent 6" w:uiPriority="51"/>
     <w:lsdException w:name="List Table 7 Colorful Accent 6" w:uiPriority="52"/>
-    <w:lsdException w:name="Mention" w:semiHidden="1" w:unhideWhenUsed="1"/>
-    <w:lsdException w:name="Smart Hyperlink" w:semiHidden="1" w:unhideWhenUsed="1"/>
-    <w:lsdException w:name="Hashtag" w:semiHidden="1" w:unhideWhenUsed="1"/>
-    <w:lsdException w:name="Unresolved Mention" w:semiHidden="1" w:unhideWhenUsed="1"/>
   </w:latentStyles>
   <w:style w:type="paragraph" w:default="1" w:styleId="Normal">
     <w:name w:val="Normal"/>
@@ -3422,7 +3415,7 @@
 </file>
 
 <file path=customXml/itemProps1.xml><?xml version="1.0" encoding="utf-8"?>
-<ds:datastoreItem xmlns:ds="http://schemas.openxmlformats.org/officeDocument/2006/customXml" ds:itemID="{1D64D8EC-813B-4C8F-B3CB-ED0BA0BF8528}">
+<ds:datastoreItem xmlns:ds="http://schemas.openxmlformats.org/officeDocument/2006/customXml" ds:itemID="{7EC4D522-5122-46C8-BE39-2184DA81FB00}">
   <ds:schemaRefs>
     <ds:schemaRef ds:uri="http://schemas.openxmlformats.org/officeDocument/2006/bibliography"/>
   </ds:schemaRefs>

</xml_diff>